<commit_message>
adjusted tables and figures
</commit_message>
<xml_diff>
--- a/output/icc_by_stimuli_and_group_consistency.docx
+++ b/output/icc_by_stimuli_and_group_consistency.docx
@@ -413,7 +413,7 @@
                 <w:szCs w:val="22"/>
                 <w:color w:val="000000"/>
               </w:rPr>
-              <w:t xml:space="preserve">0.67</w:t>
+              <w:t xml:space="preserve">0.68</w:t>
             </w:r>
           </w:p>
         </w:tc>
@@ -465,7 +465,7 @@
                 <w:szCs w:val="22"/>
                 <w:color w:val="000000"/>
               </w:rPr>
-              <w:t xml:space="preserve">[0.53, 0.78]</w:t>
+              <w:t xml:space="preserve">[0.53, 0.77]</w:t>
             </w:r>
           </w:p>
         </w:tc>
@@ -679,7 +679,7 @@
                 <w:szCs w:val="22"/>
                 <w:color w:val="000000"/>
               </w:rPr>
-              <w:t xml:space="preserve">[0.82, 0.92]</w:t>
+              <w:t xml:space="preserve">[0.81, 0.92]</w:t>
             </w:r>
           </w:p>
         </w:tc>
@@ -893,7 +893,7 @@
                 <w:szCs w:val="22"/>
                 <w:color w:val="000000"/>
               </w:rPr>
-              <w:t xml:space="preserve">[0.71, 0.93]</w:t>
+              <w:t xml:space="preserve">[0.72, 0.93]</w:t>
             </w:r>
           </w:p>
         </w:tc>
@@ -1055,7 +1055,7 @@
                 <w:szCs w:val="22"/>
                 <w:color w:val="000000"/>
               </w:rPr>
-              <w:t xml:space="preserve">0.95</w:t>
+              <w:t xml:space="preserve">0.96</w:t>
             </w:r>
           </w:p>
         </w:tc>
@@ -1107,7 +1107,7 @@
                 <w:szCs w:val="22"/>
                 <w:color w:val="000000"/>
               </w:rPr>
-              <w:t xml:space="preserve">[0.92, 0.97]</w:t>
+              <w:t xml:space="preserve">[0.93, 0.98]</w:t>
             </w:r>
           </w:p>
         </w:tc>
@@ -1321,7 +1321,7 @@
                 <w:szCs w:val="22"/>
                 <w:color w:val="000000"/>
               </w:rPr>
-              <w:t xml:space="preserve">[0.36, 0.74]</w:t>
+              <w:t xml:space="preserve">[0.33, 0.74]</w:t>
             </w:r>
           </w:p>
         </w:tc>
@@ -1697,7 +1697,7 @@
                 <w:szCs w:val="22"/>
                 <w:color w:val="000000"/>
               </w:rPr>
-              <w:t xml:space="preserve">0.48</w:t>
+              <w:t xml:space="preserve">0.49</w:t>
             </w:r>
           </w:p>
         </w:tc>
@@ -1963,7 +1963,7 @@
                 <w:szCs w:val="22"/>
                 <w:color w:val="000000"/>
               </w:rPr>
-              <w:t xml:space="preserve">[0.82, 0.93]</w:t>
+              <w:t xml:space="preserve">[0.83, 0.93]</w:t>
             </w:r>
           </w:p>
         </w:tc>
@@ -2125,7 +2125,7 @@
                 <w:szCs w:val="22"/>
                 <w:color w:val="000000"/>
               </w:rPr>
-              <w:t xml:space="preserve">0.53</w:t>
+              <w:t xml:space="preserve">0.54</w:t>
             </w:r>
           </w:p>
         </w:tc>
@@ -2177,7 +2177,7 @@
                 <w:szCs w:val="22"/>
                 <w:color w:val="000000"/>
               </w:rPr>
-              <w:t xml:space="preserve">[0.39, 0.65]</w:t>
+              <w:t xml:space="preserve">[0.41, 0.67]</w:t>
             </w:r>
           </w:p>
         </w:tc>
@@ -2391,7 +2391,7 @@
                 <w:szCs w:val="22"/>
                 <w:color w:val="000000"/>
               </w:rPr>
-              <w:t xml:space="preserve">[0.78, 0.91]</w:t>
+              <w:t xml:space="preserve">[0.8, 0.91]</w:t>
             </w:r>
           </w:p>
         </w:tc>
@@ -2450,7 +2450,7 @@
                 <w:szCs w:val="22"/>
                 <w:color w:val="000000"/>
               </w:rPr>
-              <w:t xml:space="preserve">Note: ICC estimates refer to ICCA,1.</w:t>
+              <w:t xml:space="preserve">Note: ICC estimates refer to ICC C,1.</w:t>
             </w:r>
           </w:p>
         </w:tc>

</xml_diff>